<commit_message>
cambiar palabra widget por ventana, y agregar cursiva a mas variables
</commit_message>
<xml_diff>
--- a/Documentacion.docx
+++ b/Documentacion.docx
@@ -3695,7 +3695,7 @@
           <v:shape id="_x0000_i1025" type="#_x0000_t75" style="width:425pt;height:108pt" o:ole="">
             <v:imagedata r:id="rId11" o:title=""/>
           </v:shape>
-          <o:OLEObject Type="Embed" ProgID="Word.OpenDocumentText.12" ShapeID="_x0000_i1025" DrawAspect="Content" ObjectID="_1794946099" r:id="rId12"/>
+          <o:OLEObject Type="Embed" ProgID="Word.OpenDocumentText.12" ShapeID="_x0000_i1025" DrawAspect="Content" ObjectID="_1794946573" r:id="rId12"/>
         </w:object>
       </w:r>
     </w:p>
@@ -3756,6 +3756,8 @@
       <w:proofErr w:type="spellStart"/>
       <w:r>
         <w:rPr>
+          <w:i/>
+          <w:iCs/>
           <w:lang w:val="es-ES" w:eastAsia="es-ES"/>
         </w:rPr>
         <w:t>OpenCV</w:t>
@@ -3770,6 +3772,8 @@
       <w:proofErr w:type="spellStart"/>
       <w:r>
         <w:rPr>
+          <w:i/>
+          <w:iCs/>
           <w:lang w:val="es-ES" w:eastAsia="es-ES"/>
         </w:rPr>
         <w:t>OpenCV</w:t>
@@ -3860,6 +3864,8 @@
       <w:proofErr w:type="spellStart"/>
       <w:r>
         <w:rPr>
+          <w:i/>
+          <w:iCs/>
           <w:lang w:val="es-ES" w:eastAsia="es-ES"/>
         </w:rPr>
         <w:t>Mediapipe</w:t>
@@ -3943,6 +3949,8 @@
       <w:r>
         <w:rPr>
           <w:b/>
+          <w:i/>
+          <w:iCs/>
           <w:lang w:val="es-ES" w:eastAsia="es-ES"/>
         </w:rPr>
         <w:t>Pillow</w:t>
@@ -4035,6 +4043,9 @@
       <w:r>
         <w:t>Guardar imágenes en diferentes formatos, como JPEG, PNG, BMP, etc.</w:t>
       </w:r>
+      <w:r>
+        <w:br/>
+      </w:r>
     </w:p>
     <w:p>
       <w:pPr>
@@ -4086,6 +4097,8 @@
       <w:proofErr w:type="spellStart"/>
       <w:r>
         <w:rPr>
+          <w:i/>
+          <w:iCs/>
           <w:lang w:val="es-ES" w:eastAsia="es-ES"/>
         </w:rPr>
         <w:t>Image</w:t>
@@ -4172,6 +4185,8 @@
       <w:proofErr w:type="spellStart"/>
       <w:r>
         <w:rPr>
+          <w:i/>
+          <w:iCs/>
           <w:lang w:val="es-ES" w:eastAsia="es-ES"/>
         </w:rPr>
         <w:t>arrays</w:t>
@@ -4200,6 +4215,8 @@
       <w:proofErr w:type="spellStart"/>
       <w:r>
         <w:rPr>
+          <w:i/>
+          <w:iCs/>
           <w:lang w:val="es-ES" w:eastAsia="es-ES"/>
         </w:rPr>
         <w:t>Numpy</w:t>
@@ -4214,6 +4231,8 @@
       <w:proofErr w:type="spellStart"/>
       <w:r>
         <w:rPr>
+          <w:i/>
+          <w:iCs/>
           <w:lang w:val="es-ES" w:eastAsia="es-ES"/>
         </w:rPr>
         <w:t>arrays</w:t>
@@ -4257,7 +4276,7 @@
           <v:shape id="_x0000_i1026" type="#_x0000_t75" style="width:441.5pt;height:408.5pt" o:ole="">
             <v:imagedata r:id="rId13" o:title=""/>
           </v:shape>
-          <o:OLEObject Type="Embed" ProgID="Word.OpenDocumentText.12" ShapeID="_x0000_i1026" DrawAspect="Content" ObjectID="_1794946100" r:id="rId14"/>
+          <o:OLEObject Type="Embed" ProgID="Word.OpenDocumentText.12" ShapeID="_x0000_i1026" DrawAspect="Content" ObjectID="_1794946574" r:id="rId14"/>
         </w:object>
       </w:r>
     </w:p>
@@ -4373,6 +4392,8 @@
       <w:proofErr w:type="spellStart"/>
       <w:r>
         <w:rPr>
+          <w:i/>
+          <w:iCs/>
           <w:lang w:val="es-ES" w:eastAsia="es-ES"/>
         </w:rPr>
         <w:t>MediaPipe</w:t>
@@ -4387,6 +4408,8 @@
       <w:proofErr w:type="spellStart"/>
       <w:r>
         <w:rPr>
+          <w:i/>
+          <w:iCs/>
           <w:lang w:val="es-ES" w:eastAsia="es-ES"/>
         </w:rPr>
         <w:t>Face</w:t>
@@ -4401,6 +4424,8 @@
       <w:proofErr w:type="spellStart"/>
       <w:r>
         <w:rPr>
+          <w:i/>
+          <w:iCs/>
           <w:lang w:val="es-ES" w:eastAsia="es-ES"/>
         </w:rPr>
         <w:t>Mesh</w:t>
@@ -4441,6 +4466,8 @@
       <w:proofErr w:type="spellStart"/>
       <w:r>
         <w:rPr>
+          <w:i/>
+          <w:iCs/>
           <w:lang w:val="es-ES" w:eastAsia="es-ES"/>
         </w:rPr>
         <w:t>MediaPipe</w:t>
@@ -4473,6 +4500,8 @@
       <w:proofErr w:type="spellStart"/>
       <w:r>
         <w:rPr>
+          <w:i/>
+          <w:iCs/>
           <w:lang w:val="es-ES" w:eastAsia="es-ES"/>
         </w:rPr>
         <w:t>min_detection_confidence</w:t>
@@ -4498,6 +4527,8 @@
       <w:proofErr w:type="spellStart"/>
       <w:r>
         <w:rPr>
+          <w:i/>
+          <w:iCs/>
           <w:lang w:val="es-ES" w:eastAsia="es-ES"/>
         </w:rPr>
         <w:lastRenderedPageBreak/>
@@ -4576,6 +4607,8 @@
       <w:proofErr w:type="spellStart"/>
       <w:r>
         <w:rPr>
+          <w:i/>
+          <w:iCs/>
           <w:lang w:val="es-ES" w:eastAsia="es-ES"/>
         </w:rPr>
         <w:t>MediaPipe</w:t>
@@ -4590,6 +4623,8 @@
       <w:proofErr w:type="spellStart"/>
       <w:r>
         <w:rPr>
+          <w:i/>
+          <w:iCs/>
           <w:lang w:val="es-ES" w:eastAsia="es-ES"/>
         </w:rPr>
         <w:t>Drawing</w:t>
@@ -4719,6 +4754,8 @@
       <w:proofErr w:type="spellStart"/>
       <w:r>
         <w:rPr>
+          <w:i/>
+          <w:iCs/>
           <w:lang w:val="es-ES" w:eastAsia="es-ES"/>
         </w:rPr>
         <w:t>OpenCV</w:t>
@@ -4733,6 +4770,8 @@
       <w:proofErr w:type="spellStart"/>
       <w:r>
         <w:rPr>
+          <w:i/>
+          <w:iCs/>
           <w:lang w:val="es-ES" w:eastAsia="es-ES"/>
         </w:rPr>
         <w:t>VideoCapture</w:t>
@@ -4790,6 +4829,8 @@
       <w:proofErr w:type="spellStart"/>
       <w:r>
         <w:rPr>
+          <w:i/>
+          <w:iCs/>
           <w:lang w:val="es-ES" w:eastAsia="es-ES"/>
         </w:rPr>
         <w:t>None</w:t>
@@ -4804,9 +4845,25 @@
       <w:proofErr w:type="spellStart"/>
       <w:r>
         <w:rPr>
-          <w:lang w:val="es-ES" w:eastAsia="es-ES"/>
-        </w:rPr>
-        <w:t>encender_webcam</w:t>
+          <w:i/>
+          <w:iCs/>
+          <w:lang w:val="es-ES" w:eastAsia="es-ES"/>
+        </w:rPr>
+        <w:t>encender</w:t>
+      </w:r>
+      <w:r>
+        <w:rPr>
+          <w:lang w:val="es-ES" w:eastAsia="es-ES"/>
+        </w:rPr>
+        <w:t>_</w:t>
+      </w:r>
+      <w:r>
+        <w:rPr>
+          <w:i/>
+          <w:iCs/>
+          <w:lang w:val="es-ES" w:eastAsia="es-ES"/>
+        </w:rPr>
+        <w:t>webcam</w:t>
       </w:r>
       <w:proofErr w:type="spellEnd"/>
       <w:r>
@@ -4881,6 +4938,8 @@
       <w:proofErr w:type="spellStart"/>
       <w:r>
         <w:rPr>
+          <w:i/>
+          <w:iCs/>
           <w:lang w:val="es-ES" w:eastAsia="es-ES"/>
         </w:rPr>
         <w:t>ndarray</w:t>
@@ -4895,6 +4954,8 @@
       <w:proofErr w:type="spellStart"/>
       <w:r>
         <w:rPr>
+          <w:i/>
+          <w:iCs/>
           <w:lang w:val="es-ES" w:eastAsia="es-ES"/>
         </w:rPr>
         <w:t>NumPy</w:t>
@@ -5073,9 +5134,25 @@
       <w:proofErr w:type="spellStart"/>
       <w:r>
         <w:rPr>
-          <w:lang w:val="es-ES" w:eastAsia="es-ES"/>
-        </w:rPr>
-        <w:t>iniciar_reconocimiento</w:t>
+          <w:i/>
+          <w:iCs/>
+          <w:lang w:val="es-ES" w:eastAsia="es-ES"/>
+        </w:rPr>
+        <w:t>iniciar</w:t>
+      </w:r>
+      <w:r>
+        <w:rPr>
+          <w:lang w:val="es-ES" w:eastAsia="es-ES"/>
+        </w:rPr>
+        <w:t>_</w:t>
+      </w:r>
+      <w:r>
+        <w:rPr>
+          <w:i/>
+          <w:iCs/>
+          <w:lang w:val="es-ES" w:eastAsia="es-ES"/>
+        </w:rPr>
+        <w:t>reconocimiento</w:t>
       </w:r>
       <w:proofErr w:type="spellEnd"/>
       <w:r>
@@ -5087,9 +5164,25 @@
       <w:proofErr w:type="spellStart"/>
       <w:r>
         <w:rPr>
-          <w:lang w:val="es-ES" w:eastAsia="es-ES"/>
-        </w:rPr>
-        <w:t>detener_reconocimiento</w:t>
+          <w:i/>
+          <w:iCs/>
+          <w:lang w:val="es-ES" w:eastAsia="es-ES"/>
+        </w:rPr>
+        <w:t>detener</w:t>
+      </w:r>
+      <w:r>
+        <w:rPr>
+          <w:lang w:val="es-ES" w:eastAsia="es-ES"/>
+        </w:rPr>
+        <w:t>_</w:t>
+      </w:r>
+      <w:r>
+        <w:rPr>
+          <w:i/>
+          <w:iCs/>
+          <w:lang w:val="es-ES" w:eastAsia="es-ES"/>
+        </w:rPr>
+        <w:t>reconocimiento</w:t>
       </w:r>
       <w:proofErr w:type="spellEnd"/>
       <w:r>
@@ -5147,6 +5240,8 @@
       <w:proofErr w:type="spellStart"/>
       <w:r>
         <w:rPr>
+          <w:i/>
+          <w:iCs/>
           <w:lang w:val="es-ES" w:eastAsia="es-ES"/>
         </w:rPr>
         <w:t>list</w:t>
@@ -5156,11 +5251,27 @@
         <w:rPr>
           <w:lang w:val="es-ES" w:eastAsia="es-ES"/>
         </w:rPr>
-        <w:t xml:space="preserve"> de </w:t>
+        <w:t xml:space="preserve"> </w:t>
+      </w:r>
+      <w:r>
+        <w:rPr>
+          <w:i/>
+          <w:iCs/>
+          <w:lang w:val="es-ES" w:eastAsia="es-ES"/>
+        </w:rPr>
+        <w:t>de</w:t>
+      </w:r>
+      <w:r>
+        <w:rPr>
+          <w:lang w:val="es-ES" w:eastAsia="es-ES"/>
+        </w:rPr>
+        <w:t xml:space="preserve"> </w:t>
       </w:r>
       <w:proofErr w:type="spellStart"/>
       <w:r>
         <w:rPr>
+          <w:i/>
+          <w:iCs/>
           <w:lang w:val="es-ES" w:eastAsia="es-ES"/>
         </w:rPr>
         <w:t>tuple</w:t>
@@ -5235,9 +5346,39 @@
       <w:proofErr w:type="spellStart"/>
       <w:r>
         <w:rPr>
-          <w:lang w:val="es-ES" w:eastAsia="es-ES"/>
-        </w:rPr>
-        <w:t>obtener_puntos_clave</w:t>
+          <w:i/>
+          <w:iCs/>
+          <w:lang w:val="es-ES" w:eastAsia="es-ES"/>
+        </w:rPr>
+        <w:t>obtener</w:t>
+      </w:r>
+      <w:r>
+        <w:rPr>
+          <w:lang w:val="es-ES" w:eastAsia="es-ES"/>
+        </w:rPr>
+        <w:t>_</w:t>
+      </w:r>
+      <w:r>
+        <w:rPr>
+          <w:i/>
+          <w:iCs/>
+          <w:lang w:val="es-ES" w:eastAsia="es-ES"/>
+        </w:rPr>
+        <w:t>puntos</w:t>
+      </w:r>
+      <w:r>
+        <w:rPr>
+          <w:lang w:val="es-ES" w:eastAsia="es-ES"/>
+        </w:rPr>
+        <w:t>_</w:t>
+      </w:r>
+      <w:r>
+        <w:rPr>
+          <w:i/>
+          <w:iCs/>
+          <w:lang w:val="es-ES" w:eastAsia="es-ES"/>
+        </w:rPr>
+        <w:t>clave</w:t>
       </w:r>
       <w:proofErr w:type="spellEnd"/>
       <w:r>
@@ -5319,6 +5460,8 @@
       <w:proofErr w:type="spellStart"/>
       <w:r>
         <w:rPr>
+          <w:i/>
+          <w:iCs/>
           <w:lang w:val="es-ES" w:eastAsia="es-ES"/>
         </w:rPr>
         <w:t>list</w:t>
@@ -5333,6 +5476,8 @@
       <w:proofErr w:type="spellStart"/>
       <w:r>
         <w:rPr>
+          <w:i/>
+          <w:iCs/>
           <w:lang w:val="es-ES" w:eastAsia="es-ES"/>
         </w:rPr>
         <w:t>int</w:t>
@@ -5373,6 +5518,8 @@
       <w:proofErr w:type="spellStart"/>
       <w:r>
         <w:rPr>
+          <w:i/>
+          <w:iCs/>
           <w:lang w:val="es-ES" w:eastAsia="es-ES"/>
         </w:rPr>
         <w:t>MediaPipe</w:t>
@@ -5597,7 +5744,7 @@
           <v:shape id="_x0000_i1046" type="#_x0000_t75" style="width:441.5pt;height:594pt" o:ole="">
             <v:imagedata r:id="rId15" o:title=""/>
           </v:shape>
-          <o:OLEObject Type="Embed" ProgID="Word.OpenDocumentText.12" ShapeID="_x0000_i1046" DrawAspect="Content" ObjectID="_1794946101" r:id="rId16"/>
+          <o:OLEObject Type="Embed" ProgID="Word.OpenDocumentText.12" ShapeID="_x0000_i1046" DrawAspect="Content" ObjectID="_1794946575" r:id="rId16"/>
         </w:object>
       </w:r>
     </w:p>
@@ -5673,7 +5820,19 @@
         <w:rPr>
           <w:lang w:val="es-ES" w:eastAsia="es-ES"/>
         </w:rPr>
-        <w:t xml:space="preserve">La ventana principal lleva el título "Reconocimiento Facial" gracias al método </w:t>
+        <w:t xml:space="preserve">La ventana principal lleva el título "Reconocimiento Facial" </w:t>
+      </w:r>
+      <w:r>
+        <w:rPr>
+          <w:lang w:val="es-ES" w:eastAsia="es-ES"/>
+        </w:rPr>
+        <w:t>por medio</w:t>
+      </w:r>
+      <w:r>
+        <w:rPr>
+          <w:lang w:val="es-ES" w:eastAsia="es-ES"/>
+        </w:rPr>
+        <w:t xml:space="preserve"> al método </w:t>
       </w:r>
       <w:proofErr w:type="spellStart"/>
       <w:proofErr w:type="gramStart"/>
@@ -5794,9 +5953,29 @@
         <w:rPr>
           <w:b/>
           <w:bCs/>
-          <w:lang w:val="es-ES" w:eastAsia="es-ES"/>
-        </w:rPr>
-        <w:t>frame_botones</w:t>
+          <w:i/>
+          <w:iCs/>
+          <w:lang w:val="es-ES" w:eastAsia="es-ES"/>
+        </w:rPr>
+        <w:t>frame</w:t>
+      </w:r>
+      <w:r>
+        <w:rPr>
+          <w:b/>
+          <w:bCs/>
+          <w:lang w:val="es-ES" w:eastAsia="es-ES"/>
+        </w:rPr>
+        <w:t>_</w:t>
+      </w:r>
+      <w:r>
+        <w:rPr>
+          <w:b/>
+          <w:bCs/>
+          <w:i/>
+          <w:iCs/>
+          <w:lang w:val="es-ES" w:eastAsia="es-ES"/>
+        </w:rPr>
+        <w:t>botones</w:t>
       </w:r>
       <w:proofErr w:type="spellEnd"/>
       <w:r>
@@ -6190,9 +6369,25 @@
       <w:proofErr w:type="spellStart"/>
       <w:r>
         <w:rPr>
-          <w:lang w:val="es-ES" w:eastAsia="es-ES"/>
-        </w:rPr>
-        <w:t>encender_webcam</w:t>
+          <w:i/>
+          <w:iCs/>
+          <w:lang w:val="es-ES" w:eastAsia="es-ES"/>
+        </w:rPr>
+        <w:t>encender</w:t>
+      </w:r>
+      <w:r>
+        <w:rPr>
+          <w:lang w:val="es-ES" w:eastAsia="es-ES"/>
+        </w:rPr>
+        <w:t>_</w:t>
+      </w:r>
+      <w:r>
+        <w:rPr>
+          <w:i/>
+          <w:iCs/>
+          <w:lang w:val="es-ES" w:eastAsia="es-ES"/>
+        </w:rPr>
+        <w:t>webcam</w:t>
       </w:r>
       <w:proofErr w:type="spellEnd"/>
       <w:r>
@@ -6361,9 +6556,25 @@
       <w:proofErr w:type="spellStart"/>
       <w:r>
         <w:rPr>
-          <w:lang w:val="es-ES" w:eastAsia="es-ES"/>
-        </w:rPr>
-        <w:t>apagar_webcam</w:t>
+          <w:i/>
+          <w:iCs/>
+          <w:lang w:val="es-ES" w:eastAsia="es-ES"/>
+        </w:rPr>
+        <w:t>apagar</w:t>
+      </w:r>
+      <w:r>
+        <w:rPr>
+          <w:lang w:val="es-ES" w:eastAsia="es-ES"/>
+        </w:rPr>
+        <w:t>_</w:t>
+      </w:r>
+      <w:r>
+        <w:rPr>
+          <w:i/>
+          <w:iCs/>
+          <w:lang w:val="es-ES" w:eastAsia="es-ES"/>
+        </w:rPr>
+        <w:t>webcam</w:t>
       </w:r>
       <w:proofErr w:type="spellEnd"/>
       <w:r>
@@ -6429,9 +6640,25 @@
       <w:proofErr w:type="spellStart"/>
       <w:r>
         <w:rPr>
-          <w:lang w:val="es-ES" w:eastAsia="es-ES"/>
-        </w:rPr>
-        <w:t>guardar_captura</w:t>
+          <w:i/>
+          <w:iCs/>
+          <w:lang w:val="es-ES" w:eastAsia="es-ES"/>
+        </w:rPr>
+        <w:t>guardar</w:t>
+      </w:r>
+      <w:r>
+        <w:rPr>
+          <w:lang w:val="es-ES" w:eastAsia="es-ES"/>
+        </w:rPr>
+        <w:t>_</w:t>
+      </w:r>
+      <w:r>
+        <w:rPr>
+          <w:i/>
+          <w:iCs/>
+          <w:lang w:val="es-ES" w:eastAsia="es-ES"/>
+        </w:rPr>
+        <w:t>captura</w:t>
       </w:r>
       <w:proofErr w:type="spellEnd"/>
       <w:r>
@@ -6588,6 +6815,8 @@
       <w:proofErr w:type="spellStart"/>
       <w:r>
         <w:rPr>
+          <w:i/>
+          <w:iCs/>
           <w:lang w:val="es-ES" w:eastAsia="es-ES"/>
         </w:rPr>
         <w:t>comparar_captura</w:t>
@@ -6748,9 +6977,25 @@
       <w:proofErr w:type="spellStart"/>
       <w:r>
         <w:rPr>
-          <w:lang w:val="es-ES" w:eastAsia="es-ES"/>
-        </w:rPr>
-        <w:t>iniciar_reconocimiento</w:t>
+          <w:i/>
+          <w:iCs/>
+          <w:lang w:val="es-ES" w:eastAsia="es-ES"/>
+        </w:rPr>
+        <w:t>iniciar</w:t>
+      </w:r>
+      <w:r>
+        <w:rPr>
+          <w:lang w:val="es-ES" w:eastAsia="es-ES"/>
+        </w:rPr>
+        <w:t>_</w:t>
+      </w:r>
+      <w:r>
+        <w:rPr>
+          <w:i/>
+          <w:iCs/>
+          <w:lang w:val="es-ES" w:eastAsia="es-ES"/>
+        </w:rPr>
+        <w:t>reconocimiento</w:t>
       </w:r>
       <w:proofErr w:type="spellEnd"/>
       <w:r>
@@ -6957,9 +7202,25 @@
       <w:proofErr w:type="spellStart"/>
       <w:r>
         <w:rPr>
-          <w:lang w:val="es-ES" w:eastAsia="es-ES"/>
-        </w:rPr>
-        <w:t>detener_reconocimiento</w:t>
+          <w:i/>
+          <w:iCs/>
+          <w:lang w:val="es-ES" w:eastAsia="es-ES"/>
+        </w:rPr>
+        <w:t>detener</w:t>
+      </w:r>
+      <w:r>
+        <w:rPr>
+          <w:lang w:val="es-ES" w:eastAsia="es-ES"/>
+        </w:rPr>
+        <w:t>_</w:t>
+      </w:r>
+      <w:r>
+        <w:rPr>
+          <w:i/>
+          <w:iCs/>
+          <w:lang w:val="es-ES" w:eastAsia="es-ES"/>
+        </w:rPr>
+        <w:t>reconocimiento</w:t>
       </w:r>
       <w:proofErr w:type="spellEnd"/>
       <w:r>
@@ -7114,9 +7375,29 @@
         <w:rPr>
           <w:b/>
           <w:bCs/>
-          <w:lang w:val="es-ES" w:eastAsia="es-ES"/>
-        </w:rPr>
-        <w:t>lbl_video</w:t>
+          <w:i/>
+          <w:iCs/>
+          <w:lang w:val="es-ES" w:eastAsia="es-ES"/>
+        </w:rPr>
+        <w:t>lbl</w:t>
+      </w:r>
+      <w:r>
+        <w:rPr>
+          <w:b/>
+          <w:bCs/>
+          <w:lang w:val="es-ES" w:eastAsia="es-ES"/>
+        </w:rPr>
+        <w:t>_</w:t>
+      </w:r>
+      <w:r>
+        <w:rPr>
+          <w:b/>
+          <w:bCs/>
+          <w:i/>
+          <w:iCs/>
+          <w:lang w:val="es-ES" w:eastAsia="es-ES"/>
+        </w:rPr>
+        <w:t>video</w:t>
       </w:r>
       <w:proofErr w:type="spellEnd"/>
       <w:r>
@@ -7147,6 +7428,8 @@
       <w:proofErr w:type="spellStart"/>
       <w:r>
         <w:rPr>
+          <w:i/>
+          <w:iCs/>
           <w:lang w:val="es-ES" w:eastAsia="es-ES"/>
         </w:rPr>
         <w:t>frame</w:t>
@@ -7223,9 +7506,25 @@
       <w:proofErr w:type="spellStart"/>
       <w:r>
         <w:rPr>
-          <w:lang w:val="es-ES" w:eastAsia="es-ES"/>
-        </w:rPr>
-        <w:t>actualizar_frame</w:t>
+          <w:i/>
+          <w:iCs/>
+          <w:lang w:val="es-ES" w:eastAsia="es-ES"/>
+        </w:rPr>
+        <w:t>actualizar</w:t>
+      </w:r>
+      <w:r>
+        <w:rPr>
+          <w:lang w:val="es-ES" w:eastAsia="es-ES"/>
+        </w:rPr>
+        <w:t>_</w:t>
+      </w:r>
+      <w:r>
+        <w:rPr>
+          <w:i/>
+          <w:iCs/>
+          <w:lang w:val="es-ES" w:eastAsia="es-ES"/>
+        </w:rPr>
+        <w:t>frame</w:t>
       </w:r>
       <w:proofErr w:type="spellEnd"/>
       <w:r>
@@ -7280,9 +7579,29 @@
         <w:rPr>
           <w:b/>
           <w:bCs/>
-          <w:lang w:val="es-ES" w:eastAsia="es-ES"/>
-        </w:rPr>
-        <w:t>root.mainloop</w:t>
+          <w:i/>
+          <w:iCs/>
+          <w:lang w:val="es-ES" w:eastAsia="es-ES"/>
+        </w:rPr>
+        <w:t>root</w:t>
+      </w:r>
+      <w:r>
+        <w:rPr>
+          <w:b/>
+          <w:bCs/>
+          <w:lang w:val="es-ES" w:eastAsia="es-ES"/>
+        </w:rPr>
+        <w:t>.</w:t>
+      </w:r>
+      <w:r>
+        <w:rPr>
+          <w:b/>
+          <w:bCs/>
+          <w:i/>
+          <w:iCs/>
+          <w:lang w:val="es-ES" w:eastAsia="es-ES"/>
+        </w:rPr>
+        <w:t>mainloop</w:t>
       </w:r>
       <w:proofErr w:type="spellEnd"/>
       <w:proofErr w:type="gramEnd"/>
@@ -7399,7 +7718,7 @@
           <v:shape id="_x0000_i1028" type="#_x0000_t75" style="width:468pt;height:88.5pt" o:ole="">
             <v:imagedata r:id="rId22" o:title=""/>
           </v:shape>
-          <o:OLEObject Type="Embed" ProgID="Word.OpenDocumentText.12" ShapeID="_x0000_i1028" DrawAspect="Content" ObjectID="_1794946102" r:id="rId23"/>
+          <o:OLEObject Type="Embed" ProgID="Word.OpenDocumentText.12" ShapeID="_x0000_i1028" DrawAspect="Content" ObjectID="_1794946576" r:id="rId23"/>
         </w:object>
       </w:r>
     </w:p>
@@ -7844,7 +8163,7 @@
           <v:shape id="_x0000_i1029" type="#_x0000_t75" style="width:442pt;height:130.5pt" o:ole="">
             <v:imagedata r:id="rId24" o:title=""/>
           </v:shape>
-          <o:OLEObject Type="Embed" ProgID="Word.OpenDocumentText.12" ShapeID="_x0000_i1029" DrawAspect="Content" ObjectID="_1794946103" r:id="rId25"/>
+          <o:OLEObject Type="Embed" ProgID="Word.OpenDocumentText.12" ShapeID="_x0000_i1029" DrawAspect="Content" ObjectID="_1794946577" r:id="rId25"/>
         </w:object>
       </w:r>
     </w:p>
@@ -7893,7 +8212,19 @@
         <w:rPr>
           <w:lang w:val="es-ES" w:eastAsia="es-ES"/>
         </w:rPr>
-        <w:t xml:space="preserve"> tiene como objetivo detener la captura de video desde la cámara web y liberar los recursos asociados, además de limpiar el contenido visual del widget que muestra el video en la interfaz gráfica.</w:t>
+        <w:t xml:space="preserve"> tiene como objetivo detener la captura de video desde la cámara web y liberar los recursos asociados, además de limpiar el contenido visual </w:t>
+      </w:r>
+      <w:r>
+        <w:rPr>
+          <w:lang w:val="es-ES" w:eastAsia="es-ES"/>
+        </w:rPr>
+        <w:t>de la ventana</w:t>
+      </w:r>
+      <w:r>
+        <w:rPr>
+          <w:lang w:val="es-ES" w:eastAsia="es-ES"/>
+        </w:rPr>
+        <w:t xml:space="preserve"> que muestra el video en la interfaz gráfica.</w:t>
       </w:r>
     </w:p>
     <w:p>
@@ -8259,7 +8590,23 @@
           <w:bCs/>
           <w:lang w:val="es-ES" w:eastAsia="es-ES"/>
         </w:rPr>
-        <w:t>Limpieza del widget de video:</w:t>
+        <w:t xml:space="preserve">Limpieza </w:t>
+      </w:r>
+      <w:r>
+        <w:rPr>
+          <w:b/>
+          <w:bCs/>
+          <w:lang w:val="es-ES" w:eastAsia="es-ES"/>
+        </w:rPr>
+        <w:t>de la ventana</w:t>
+      </w:r>
+      <w:r>
+        <w:rPr>
+          <w:b/>
+          <w:bCs/>
+          <w:lang w:val="es-ES" w:eastAsia="es-ES"/>
+        </w:rPr>
+        <w:t xml:space="preserve"> de video:</w:t>
       </w:r>
     </w:p>
     <w:p>
@@ -8321,7 +8668,43 @@
         <w:rPr>
           <w:lang w:val="es-ES" w:eastAsia="es-ES"/>
         </w:rPr>
-        <w:t xml:space="preserve"> elimina la referencia a cualquier imagen previa asignada al widget </w:t>
+        <w:t xml:space="preserve"> elimina la referencia a cualquier imagen previa asignada a</w:t>
+      </w:r>
+      <w:r>
+        <w:rPr>
+          <w:lang w:val="es-ES" w:eastAsia="es-ES"/>
+        </w:rPr>
+        <w:t xml:space="preserve"> </w:t>
+      </w:r>
+      <w:r>
+        <w:rPr>
+          <w:lang w:val="es-ES" w:eastAsia="es-ES"/>
+        </w:rPr>
+        <w:t>l</w:t>
+      </w:r>
+      <w:r>
+        <w:rPr>
+          <w:lang w:val="es-ES" w:eastAsia="es-ES"/>
+        </w:rPr>
+        <w:t>a</w:t>
+      </w:r>
+      <w:r>
+        <w:rPr>
+          <w:lang w:val="es-ES" w:eastAsia="es-ES"/>
+        </w:rPr>
+        <w:t xml:space="preserve"> </w:t>
+      </w:r>
+      <w:r>
+        <w:rPr>
+          <w:lang w:val="es-ES" w:eastAsia="es-ES"/>
+        </w:rPr>
+        <w:t>ventana</w:t>
+      </w:r>
+      <w:r>
+        <w:rPr>
+          <w:lang w:val="es-ES" w:eastAsia="es-ES"/>
+        </w:rPr>
+        <w:t xml:space="preserve"> </w:t>
       </w:r>
       <w:proofErr w:type="spellStart"/>
       <w:r>
@@ -8416,7 +8799,43 @@
         <w:rPr>
           <w:lang w:val="es-ES" w:eastAsia="es-ES"/>
         </w:rPr>
-        <w:t xml:space="preserve"> establece la propiedad de imagen del widget a un valor vacío, limpiando visualmente el área donde se mostraba el video en la interfaz gráfica.</w:t>
+        <w:t xml:space="preserve"> establece la propiedad de imagen de</w:t>
+      </w:r>
+      <w:r>
+        <w:rPr>
+          <w:lang w:val="es-ES" w:eastAsia="es-ES"/>
+        </w:rPr>
+        <w:t xml:space="preserve"> </w:t>
+      </w:r>
+      <w:r>
+        <w:rPr>
+          <w:lang w:val="es-ES" w:eastAsia="es-ES"/>
+        </w:rPr>
+        <w:t>l</w:t>
+      </w:r>
+      <w:r>
+        <w:rPr>
+          <w:lang w:val="es-ES" w:eastAsia="es-ES"/>
+        </w:rPr>
+        <w:t>a</w:t>
+      </w:r>
+      <w:r>
+        <w:rPr>
+          <w:lang w:val="es-ES" w:eastAsia="es-ES"/>
+        </w:rPr>
+        <w:t xml:space="preserve"> </w:t>
+      </w:r>
+      <w:r>
+        <w:rPr>
+          <w:lang w:val="es-ES" w:eastAsia="es-ES"/>
+        </w:rPr>
+        <w:t>ventana</w:t>
+      </w:r>
+      <w:r>
+        <w:rPr>
+          <w:lang w:val="es-ES" w:eastAsia="es-ES"/>
+        </w:rPr>
+        <w:t xml:space="preserve"> a un valor vacío, limpiando visualmente el área donde se mostraba el video en la interfaz gráfica.</w:t>
       </w:r>
     </w:p>
     <w:p>
@@ -8448,7 +8867,31 @@
         <w:rPr>
           <w:lang w:val="es-ES" w:eastAsia="es-ES"/>
         </w:rPr>
-        <w:t>Cuando se ejecuta esta función, la cámara web se detiene y su recurso es liberado para que pueda ser utilizado por otros programas. Además, la interfaz gráfica deja de mostrar el contenido capturado por la cámara, proporcionando un estado limpio para el widget de video.</w:t>
+        <w:t xml:space="preserve">Cuando se ejecuta esta función, la cámara web se detiene y su recurso es liberado para que pueda ser utilizado por otros programas. Además, la interfaz gráfica deja de mostrar el contenido capturado por la cámara, proporcionando un estado limpio para </w:t>
+      </w:r>
+      <w:r>
+        <w:rPr>
+          <w:lang w:val="es-ES" w:eastAsia="es-ES"/>
+        </w:rPr>
+        <w:t>la</w:t>
+      </w:r>
+      <w:r>
+        <w:rPr>
+          <w:lang w:val="es-ES" w:eastAsia="es-ES"/>
+        </w:rPr>
+        <w:t xml:space="preserve"> </w:t>
+      </w:r>
+      <w:r>
+        <w:rPr>
+          <w:lang w:val="es-ES" w:eastAsia="es-ES"/>
+        </w:rPr>
+        <w:t>ventana</w:t>
+      </w:r>
+      <w:r>
+        <w:rPr>
+          <w:lang w:val="es-ES" w:eastAsia="es-ES"/>
+        </w:rPr>
+        <w:t xml:space="preserve"> de video.</w:t>
       </w:r>
     </w:p>
     <w:p>
@@ -8547,7 +8990,7 @@
           <v:shape id="_x0000_i1030" type="#_x0000_t75" style="width:468pt;height:179.5pt" o:ole="">
             <v:imagedata r:id="rId26" o:title=""/>
           </v:shape>
-          <o:OLEObject Type="Embed" ProgID="Word.OpenDocumentText.12" ShapeID="_x0000_i1030" DrawAspect="Content" ObjectID="_1794946104" r:id="rId27"/>
+          <o:OLEObject Type="Embed" ProgID="Word.OpenDocumentText.12" ShapeID="_x0000_i1030" DrawAspect="Content" ObjectID="_1794946578" r:id="rId27"/>
         </w:object>
       </w:r>
       <w:r>
@@ -9087,7 +9530,7 @@
           <v:shape id="_x0000_i1031" type="#_x0000_t75" style="width:425pt;height:236.5pt" o:ole="">
             <v:imagedata r:id="rId28" o:title=""/>
           </v:shape>
-          <o:OLEObject Type="Embed" ProgID="Word.OpenDocumentText.12" ShapeID="_x0000_i1031" DrawAspect="Content" ObjectID="_1794946105" r:id="rId29"/>
+          <o:OLEObject Type="Embed" ProgID="Word.OpenDocumentText.12" ShapeID="_x0000_i1031" DrawAspect="Content" ObjectID="_1794946579" r:id="rId29"/>
         </w:object>
       </w:r>
     </w:p>
@@ -10004,7 +10447,7 @@
           <v:shape id="_x0000_i1032" type="#_x0000_t75" style="width:468pt;height:323.5pt" o:ole="">
             <v:imagedata r:id="rId30" o:title=""/>
           </v:shape>
-          <o:OLEObject Type="Embed" ProgID="Word.OpenDocumentText.12" ShapeID="_x0000_i1032" DrawAspect="Content" ObjectID="_1794946106" r:id="rId31"/>
+          <o:OLEObject Type="Embed" ProgID="Word.OpenDocumentText.12" ShapeID="_x0000_i1032" DrawAspect="Content" ObjectID="_1794946580" r:id="rId31"/>
         </w:object>
       </w:r>
     </w:p>
@@ -10961,7 +11404,7 @@
           <v:shape id="_x0000_i1033" type="#_x0000_t75" style="width:425pt;height:293.5pt" o:ole="">
             <v:imagedata r:id="rId32" o:title=""/>
           </v:shape>
-          <o:OLEObject Type="Embed" ProgID="Word.OpenDocumentText.12" ShapeID="_x0000_i1033" DrawAspect="Content" ObjectID="_1794946107" r:id="rId33"/>
+          <o:OLEObject Type="Embed" ProgID="Word.OpenDocumentText.12" ShapeID="_x0000_i1033" DrawAspect="Content" ObjectID="_1794946581" r:id="rId33"/>
         </w:object>
       </w:r>
     </w:p>
@@ -12210,7 +12653,7 @@
           <v:shape id="_x0000_i1034" type="#_x0000_t75" style="width:468pt;height:136.5pt" o:ole="">
             <v:imagedata r:id="rId34" o:title=""/>
           </v:shape>
-          <o:OLEObject Type="Embed" ProgID="Word.OpenDocumentText.12" ShapeID="_x0000_i1034" DrawAspect="Content" ObjectID="_1794946108" r:id="rId35"/>
+          <o:OLEObject Type="Embed" ProgID="Word.OpenDocumentText.12" ShapeID="_x0000_i1034" DrawAspect="Content" ObjectID="_1794946582" r:id="rId35"/>
         </w:object>
       </w:r>
     </w:p>
@@ -12945,7 +13388,7 @@
           <v:shape id="_x0000_i1035" type="#_x0000_t75" style="width:425pt;height:364.5pt" o:ole="">
             <v:imagedata r:id="rId36" o:title=""/>
           </v:shape>
-          <o:OLEObject Type="Embed" ProgID="Word.OpenDocumentText.12" ShapeID="_x0000_i1035" DrawAspect="Content" ObjectID="_1794946109" r:id="rId37"/>
+          <o:OLEObject Type="Embed" ProgID="Word.OpenDocumentText.12" ShapeID="_x0000_i1035" DrawAspect="Content" ObjectID="_1794946583" r:id="rId37"/>
         </w:object>
       </w:r>
     </w:p>
@@ -14072,7 +14515,7 @@
           <v:shape id="_x0000_i1036" type="#_x0000_t75" style="width:468pt;height:105pt" o:ole="">
             <v:imagedata r:id="rId38" o:title=""/>
           </v:shape>
-          <o:OLEObject Type="Embed" ProgID="Word.OpenDocumentText.12" ShapeID="_x0000_i1036" DrawAspect="Content" ObjectID="_1794946110" r:id="rId39"/>
+          <o:OLEObject Type="Embed" ProgID="Word.OpenDocumentText.12" ShapeID="_x0000_i1036" DrawAspect="Content" ObjectID="_1794946584" r:id="rId39"/>
         </w:object>
       </w:r>
     </w:p>
@@ -14631,7 +15074,7 @@
           <v:shape id="_x0000_i1037" type="#_x0000_t75" style="width:425pt;height:407.5pt" o:ole="">
             <v:imagedata r:id="rId40" o:title=""/>
           </v:shape>
-          <o:OLEObject Type="Embed" ProgID="Word.OpenDocumentText.12" ShapeID="_x0000_i1037" DrawAspect="Content" ObjectID="_1794946111" r:id="rId41"/>
+          <o:OLEObject Type="Embed" ProgID="Word.OpenDocumentText.12" ShapeID="_x0000_i1037" DrawAspect="Content" ObjectID="_1794946585" r:id="rId41"/>
         </w:object>
       </w:r>
     </w:p>
@@ -15307,7 +15750,19 @@
         <w:rPr>
           <w:lang w:eastAsia="es-ES"/>
         </w:rPr>
-        <w:t xml:space="preserve">, que puede usarse como imagen en un widget de </w:t>
+        <w:t xml:space="preserve">, que puede usarse como imagen en </w:t>
+      </w:r>
+      <w:r>
+        <w:rPr>
+          <w:lang w:eastAsia="es-ES"/>
+        </w:rPr>
+        <w:t>una ventana</w:t>
+      </w:r>
+      <w:r>
+        <w:rPr>
+          <w:lang w:eastAsia="es-ES"/>
+        </w:rPr>
+        <w:t xml:space="preserve"> de </w:t>
       </w:r>
       <w:proofErr w:type="spellStart"/>
       <w:r>
@@ -15365,7 +15820,43 @@
         <w:rPr>
           <w:lang w:eastAsia="es-ES"/>
         </w:rPr>
-        <w:t xml:space="preserve">Asigna la imagen procesada al widget </w:t>
+        <w:t>Asigna la imagen procesada a</w:t>
+      </w:r>
+      <w:r>
+        <w:rPr>
+          <w:lang w:eastAsia="es-ES"/>
+        </w:rPr>
+        <w:t xml:space="preserve"> </w:t>
+      </w:r>
+      <w:r>
+        <w:rPr>
+          <w:lang w:eastAsia="es-ES"/>
+        </w:rPr>
+        <w:t>l</w:t>
+      </w:r>
+      <w:r>
+        <w:rPr>
+          <w:lang w:eastAsia="es-ES"/>
+        </w:rPr>
+        <w:t>a</w:t>
+      </w:r>
+      <w:r>
+        <w:rPr>
+          <w:lang w:eastAsia="es-ES"/>
+        </w:rPr>
+        <w:t xml:space="preserve"> </w:t>
+      </w:r>
+      <w:r>
+        <w:rPr>
+          <w:lang w:eastAsia="es-ES"/>
+        </w:rPr>
+        <w:t>ventana</w:t>
+      </w:r>
+      <w:r>
+        <w:rPr>
+          <w:lang w:eastAsia="es-ES"/>
+        </w:rPr>
+        <w:t xml:space="preserve"> </w:t>
       </w:r>
       <w:proofErr w:type="spellStart"/>
       <w:r>
@@ -15578,7 +16069,19 @@
         <w:rPr>
           <w:lang w:eastAsia="es-ES"/>
         </w:rPr>
-        <w:t xml:space="preserve"> Widget de etiqueta (</w:t>
+        <w:t xml:space="preserve"> </w:t>
+      </w:r>
+      <w:r>
+        <w:rPr>
+          <w:lang w:eastAsia="es-ES"/>
+        </w:rPr>
+        <w:t>Ventana</w:t>
+      </w:r>
+      <w:r>
+        <w:rPr>
+          <w:lang w:eastAsia="es-ES"/>
+        </w:rPr>
+        <w:t xml:space="preserve"> de etiqueta (</w:t>
       </w:r>
       <w:proofErr w:type="spellStart"/>
       <w:r>
@@ -15846,7 +16349,19 @@
         <w:rPr>
           <w:lang w:eastAsia="es-ES"/>
         </w:rPr>
-        <w:t>Si no se puede capturar un fotograma (por ejemplo, si la cámara está desconectada o apagada), no se genera ningún error visible y la función simplemente no actualiza el widget.</w:t>
+        <w:t xml:space="preserve">Si no se puede capturar un fotograma (por ejemplo, si la cámara está desconectada o apagada), no se genera ningún error visible y la función simplemente no actualiza </w:t>
+      </w:r>
+      <w:r>
+        <w:rPr>
+          <w:lang w:eastAsia="es-ES"/>
+        </w:rPr>
+        <w:t>la ventana</w:t>
+      </w:r>
+      <w:r>
+        <w:rPr>
+          <w:lang w:eastAsia="es-ES"/>
+        </w:rPr>
+        <w:t>.</w:t>
       </w:r>
     </w:p>
     <w:p>

</xml_diff>